<commit_message>
Pasos 3 y 4 realizados
</commit_message>
<xml_diff>
--- a/Docs/Observaciones-Lab 3.docx
+++ b/Docs/Observaciones-Lab 3.docx
@@ -1,13 +1,19 @@
 
 <file path=word/document.xml><?xml version="1.0" encoding="utf-8"?>
-<w:document xmlns:wpc="http://schemas.microsoft.com/office/word/2010/wordprocessingCanvas" xmlns:cx="http://schemas.microsoft.com/office/drawing/2014/chartex" xmlns:cx1="http://schemas.microsoft.com/office/drawing/2015/9/8/chartex" xmlns:cx2="http://schemas.microsoft.com/office/drawing/2015/10/21/chartex" xmlns:cx3="http://schemas.microsoft.com/office/drawing/2016/5/9/chartex" xmlns:cx4="http://schemas.microsoft.com/office/drawing/2016/5/10/chartex" xmlns:cx5="http://schemas.microsoft.com/office/drawing/2016/5/11/chartex" xmlns:cx6="http://schemas.microsoft.com/office/drawing/2016/5/12/chartex" xmlns:cx7="http://schemas.microsoft.com/office/drawing/2016/5/13/chartex" xmlns:cx8="http://schemas.microsoft.com/office/drawing/2016/5/14/chartex" xmlns:mc="http://schemas.openxmlformats.org/markup-compatibility/2006" xmlns:aink="http://schemas.microsoft.com/office/drawing/2016/ink" xmlns:am3d="http://schemas.microsoft.com/office/drawing/2017/model3d" xmlns:o="urn:schemas-microsoft-com:office:office" xmlns:r="http://schemas.openxmlformats.org/officeDocument/2006/relationships" xmlns:m="http://schemas.openxmlformats.org/officeDocument/2006/math" xmlns:v="urn:schemas-microsoft-com:vml" xmlns:wp14="http://schemas.microsoft.com/office/word/2010/wordprocessingDrawing" xmlns:wp="http://schemas.openxmlformats.org/drawingml/2006/wordprocessingDrawing" xmlns:w10="urn:schemas-microsoft-com:office:word" xmlns:w="http://schemas.openxmlformats.org/wordprocessingml/2006/main" xmlns:w14="http://schemas.microsoft.com/office/word/2010/wordml" xmlns:w15="http://schemas.microsoft.com/office/word/2012/wordml" xmlns:w16cex="http://schemas.microsoft.com/office/word/2018/wordml/cex" xmlns:w16cid="http://schemas.microsoft.com/office/word/2016/wordml/cid" xmlns:w16="http://schemas.microsoft.com/office/word/2018/wordml" xmlns:w16se="http://schemas.microsoft.com/office/word/2015/wordml/symex" xmlns:wpg="http://schemas.microsoft.com/office/word/2010/wordprocessingGroup" xmlns:wpi="http://schemas.microsoft.com/office/word/2010/wordprocessingInk" xmlns:wne="http://schemas.microsoft.com/office/word/2006/wordml" xmlns:wps="http://schemas.microsoft.com/office/word/2010/wordprocessingShape" mc:Ignorable="w14 w15 w16se w16cid w16 w16cex wp14">
+<w:document xmlns:wpc="http://schemas.microsoft.com/office/word/2010/wordprocessingCanvas" xmlns:cx="http://schemas.microsoft.com/office/drawing/2014/chartex" xmlns:cx1="http://schemas.microsoft.com/office/drawing/2015/9/8/chartex" xmlns:cx2="http://schemas.microsoft.com/office/drawing/2015/10/21/chartex" xmlns:cx3="http://schemas.microsoft.com/office/drawing/2016/5/9/chartex" xmlns:cx4="http://schemas.microsoft.com/office/drawing/2016/5/10/chartex" xmlns:cx5="http://schemas.microsoft.com/office/drawing/2016/5/11/chartex" xmlns:cx6="http://schemas.microsoft.com/office/drawing/2016/5/12/chartex" xmlns:cx7="http://schemas.microsoft.com/office/drawing/2016/5/13/chartex" xmlns:cx8="http://schemas.microsoft.com/office/drawing/2016/5/14/chartex" xmlns:mc="http://schemas.openxmlformats.org/markup-compatibility/2006" xmlns:aink="http://schemas.microsoft.com/office/drawing/2016/ink" xmlns:am3d="http://schemas.microsoft.com/office/drawing/2017/model3d" xmlns:o="urn:schemas-microsoft-com:office:office" xmlns:r="http://schemas.openxmlformats.org/officeDocument/2006/relationships" xmlns:m="http://schemas.openxmlformats.org/officeDocument/2006/math" xmlns:v="urn:schemas-microsoft-com:vml" xmlns:wp14="http://schemas.microsoft.com/office/word/2010/wordprocessingDrawing" xmlns:wp="http://schemas.openxmlformats.org/drawingml/2006/wordprocessingDrawing" xmlns:w10="urn:schemas-microsoft-com:office:word" xmlns:w="http://schemas.openxmlformats.org/wordprocessingml/2006/main" xmlns:w14="http://schemas.microsoft.com/office/word/2010/wordml" xmlns:w15="http://schemas.microsoft.com/office/word/2012/wordml" xmlns:w16cid="http://schemas.microsoft.com/office/word/2016/wordml/cid" xmlns:w16se="http://schemas.microsoft.com/office/word/2015/wordml/symex" xmlns:wpg="http://schemas.microsoft.com/office/word/2010/wordprocessingGroup" xmlns:wpi="http://schemas.microsoft.com/office/word/2010/wordprocessingInk" xmlns:wne="http://schemas.microsoft.com/office/word/2006/wordml" xmlns:wps="http://schemas.microsoft.com/office/word/2010/wordprocessingShape" mc:Ignorable="w14 w15 w16se w16cid wp14">
   <w:body>
     <w:p>
       <w:pPr>
-        <w:pStyle w:val="Title"/>
+        <w:pStyle w:val="Ttulo"/>
         <w:jc w:val="center"/>
-      </w:pPr>
-      <w:r>
+        <w:rPr>
+          <w:lang w:val="es-CO"/>
+        </w:rPr>
+      </w:pPr>
+      <w:r>
+        <w:rPr>
+          <w:lang w:val="es-CO"/>
+        </w:rPr>
         <w:t>OBSERVACIONES DEL LA PRACTICA</w:t>
       </w:r>
     </w:p>
@@ -23,13 +29,7 @@
         <w:rPr>
           <w:lang w:val="es-419"/>
         </w:rPr>
-        <w:t xml:space="preserve">Estudiante </w:t>
-      </w:r>
-      <w:r>
-        <w:rPr>
-          <w:lang w:val="es-419"/>
-        </w:rPr>
-        <w:t>1</w:t>
+        <w:t>Santiago Páez</w:t>
       </w:r>
       <w:r>
         <w:rPr>
@@ -41,7 +41,13 @@
         <w:rPr>
           <w:lang w:val="es-419"/>
         </w:rPr>
-        <w:t>Cod XXXX</w:t>
+        <w:t xml:space="preserve">Cod </w:t>
+      </w:r>
+      <w:r>
+        <w:rPr>
+          <w:lang w:val="es-419"/>
+        </w:rPr>
+        <w:t>202014644</w:t>
       </w:r>
     </w:p>
     <w:p>
@@ -56,13 +62,25 @@
         <w:rPr>
           <w:lang w:val="es-419"/>
         </w:rPr>
-        <w:t xml:space="preserve">Estudiante </w:t>
-      </w:r>
-      <w:r>
-        <w:rPr>
-          <w:lang w:val="es-419"/>
-        </w:rPr>
-        <w:t>2 Cod XXXX</w:t>
+        <w:t>Daniel Barreto</w:t>
+      </w:r>
+      <w:r>
+        <w:rPr>
+          <w:lang w:val="es-419"/>
+        </w:rPr>
+        <w:t xml:space="preserve"> </w:t>
+      </w:r>
+      <w:r>
+        <w:rPr>
+          <w:lang w:val="es-419"/>
+        </w:rPr>
+        <w:t xml:space="preserve">Cod </w:t>
+      </w:r>
+      <w:r>
+        <w:rPr>
+          <w:lang w:val="es-419"/>
+        </w:rPr>
+        <w:t>201822639</w:t>
       </w:r>
     </w:p>
     <w:p>
@@ -76,7 +94,7 @@
     </w:p>
     <w:p>
       <w:pPr>
-        <w:pStyle w:val="ListParagraph"/>
+        <w:pStyle w:val="Prrafodelista"/>
         <w:numPr>
           <w:ilvl w:val="0"/>
           <w:numId w:val="1"/>
@@ -113,7 +131,97 @@
     </w:p>
     <w:p>
       <w:pPr>
-        <w:pStyle w:val="ListParagraph"/>
+        <w:pStyle w:val="Prrafodelista"/>
+        <w:numPr>
+          <w:ilvl w:val="0"/>
+          <w:numId w:val="5"/>
+        </w:numPr>
+        <w:spacing w:after="0"/>
+        <w:jc w:val="both"/>
+        <w:rPr>
+          <w:lang w:val="es-419"/>
+        </w:rPr>
+      </w:pPr>
+      <w:r>
+        <w:rPr>
+          <w:lang w:val="es-419"/>
+        </w:rPr>
+        <w:t xml:space="preserve">Como </w:t>
+      </w:r>
+      <w:r>
+        <w:rPr>
+          <w:lang w:val="es-419"/>
+        </w:rPr>
+        <w:t>opción</w:t>
+      </w:r>
+      <w:r>
+        <w:rPr>
+          <w:lang w:val="es-419"/>
+        </w:rPr>
+        <w:t xml:space="preserve"> para que el usuario agregue como </w:t>
+      </w:r>
+      <w:proofErr w:type="spellStart"/>
+      <w:r>
+        <w:rPr>
+          <w:lang w:val="es-419"/>
+        </w:rPr>
+        <w:t>imput</w:t>
+      </w:r>
+      <w:proofErr w:type="spellEnd"/>
+      <w:r>
+        <w:rPr>
+          <w:lang w:val="es-419"/>
+        </w:rPr>
+        <w:t xml:space="preserve"> </w:t>
+      </w:r>
+      <w:r>
+        <w:rPr>
+          <w:lang w:val="es-419"/>
+        </w:rPr>
+        <w:t xml:space="preserve">las opciones entre 0 y 5 por medio de un menú. El usuario al </w:t>
+      </w:r>
+      <w:r>
+        <w:rPr>
+          <w:lang w:val="es-419"/>
+        </w:rPr>
+        <w:t xml:space="preserve">responder al mensaje del programa y seleccionar una </w:t>
+      </w:r>
+      <w:r>
+        <w:rPr>
+          <w:lang w:val="es-419"/>
+        </w:rPr>
+        <w:t>opción</w:t>
+      </w:r>
+      <w:r>
+        <w:rPr>
+          <w:lang w:val="es-419"/>
+        </w:rPr>
+        <w:t xml:space="preserve">, </w:t>
+      </w:r>
+      <w:r>
+        <w:rPr>
+          <w:lang w:val="es-419"/>
+        </w:rPr>
+        <w:t>el programa responde como output ejecutando el programa que corresponde a esa opción</w:t>
+      </w:r>
+      <w:r>
+        <w:rPr>
+          <w:lang w:val="es-419"/>
+        </w:rPr>
+        <w:t xml:space="preserve"> pidiendo los parámetros de cada </w:t>
+      </w:r>
+      <w:bookmarkStart w:id="0" w:name="_GoBack"/>
+      <w:bookmarkEnd w:id="0"/>
+      <w:r>
+        <w:rPr>
+          <w:lang w:val="es-419"/>
+        </w:rPr>
+        <w:t>función.</w:t>
+      </w:r>
+    </w:p>
+    <w:p>
+      <w:pPr>
+        <w:pStyle w:val="Prrafodelista"/>
         <w:numPr>
           <w:ilvl w:val="0"/>
           <w:numId w:val="1"/>
@@ -132,6 +240,7 @@
         </w:rPr>
         <w:t xml:space="preserve">¿Cómo se almacenan los datos de </w:t>
       </w:r>
+      <w:proofErr w:type="spellStart"/>
       <w:r>
         <w:rPr>
           <w:rFonts w:ascii="Dax-Regular" w:hAnsi="Dax-Regular"/>
@@ -141,6 +250,7 @@
         </w:rPr>
         <w:t>GoodReads</w:t>
       </w:r>
+      <w:proofErr w:type="spellEnd"/>
       <w:r>
         <w:rPr>
           <w:rFonts w:ascii="Dax-Regular" w:hAnsi="Dax-Regular"/>
@@ -167,7 +277,29 @@
     </w:p>
     <w:p>
       <w:pPr>
-        <w:pStyle w:val="ListParagraph"/>
+        <w:pStyle w:val="Prrafodelista"/>
+        <w:numPr>
+          <w:ilvl w:val="0"/>
+          <w:numId w:val="4"/>
+        </w:numPr>
+        <w:spacing w:after="0"/>
+        <w:jc w:val="both"/>
+        <w:rPr>
+          <w:rFonts w:ascii="Dax-Regular" w:hAnsi="Dax-Regular"/>
+          <w:lang w:val="es-419"/>
+        </w:rPr>
+      </w:pPr>
+      <w:r>
+        <w:rPr>
+          <w:rFonts w:ascii="Dax-Regular" w:hAnsi="Dax-Regular"/>
+          <w:lang w:val="es-419"/>
+        </w:rPr>
+        <w:t>Se crea una lista vacia donde se almacenan los datos según su clasificacion. Luego se crean las funciones para llenar cada lista.</w:t>
+      </w:r>
+    </w:p>
+    <w:p>
+      <w:pPr>
+        <w:pStyle w:val="Prrafodelista"/>
         <w:numPr>
           <w:ilvl w:val="0"/>
           <w:numId w:val="1"/>
@@ -184,7 +316,23 @@
           <w:rFonts w:ascii="Dax-Regular" w:hAnsi="Dax-Regular"/>
           <w:lang w:val="es-419"/>
         </w:rPr>
-        <w:t xml:space="preserve">¿Cuáles son las funciones que comunican el el </w:t>
+        <w:t xml:space="preserve">¿Cuáles son las funciones que comunican el </w:t>
+      </w:r>
+      <w:proofErr w:type="spellStart"/>
+      <w:r>
+        <w:rPr>
+          <w:rFonts w:ascii="Dax-Regular" w:hAnsi="Dax-Regular"/>
+          <w:lang w:val="es-419"/>
+        </w:rPr>
+        <w:t>el</w:t>
+      </w:r>
+      <w:proofErr w:type="spellEnd"/>
+      <w:r>
+        <w:rPr>
+          <w:rFonts w:ascii="Dax-Regular" w:hAnsi="Dax-Regular"/>
+          <w:lang w:val="es-419"/>
+        </w:rPr>
+        <w:t xml:space="preserve"> </w:t>
       </w:r>
       <w:r>
         <w:rPr>
@@ -221,7 +369,73 @@
     </w:p>
     <w:p>
       <w:pPr>
-        <w:pStyle w:val="ListParagraph"/>
+        <w:pStyle w:val="Prrafodelista"/>
+        <w:numPr>
+          <w:ilvl w:val="0"/>
+          <w:numId w:val="3"/>
+        </w:numPr>
+        <w:spacing w:after="0"/>
+        <w:jc w:val="both"/>
+        <w:rPr>
+          <w:rFonts w:ascii="Dax-Regular" w:hAnsi="Dax-Regular"/>
+          <w:lang w:val="es-419"/>
+        </w:rPr>
+      </w:pPr>
+      <w:r>
+        <w:rPr>
+          <w:rFonts w:ascii="Dax-Regular" w:hAnsi="Dax-Regular"/>
+          <w:lang w:val="es-419"/>
+        </w:rPr>
+        <w:t xml:space="preserve">Por medio </w:t>
+      </w:r>
+      <w:r>
+        <w:rPr>
+          <w:rFonts w:ascii="Dax-Regular" w:hAnsi="Dax-Regular"/>
+          <w:lang w:val="es-419"/>
+        </w:rPr>
+        <w:t>del</w:t>
+      </w:r>
+      <w:r>
+        <w:rPr>
+          <w:rFonts w:ascii="Dax-Regular" w:hAnsi="Dax-Regular"/>
+          <w:lang w:val="es-419"/>
+        </w:rPr>
+        <w:t xml:space="preserve"> </w:t>
+      </w:r>
+      <w:r>
+        <w:rPr>
+          <w:rFonts w:ascii="Dax-Regular" w:hAnsi="Dax-Regular"/>
+          <w:b/>
+          <w:lang w:val="es-419"/>
+        </w:rPr>
+        <w:t>controler.py</w:t>
+      </w:r>
+      <w:r>
+        <w:rPr>
+          <w:rFonts w:ascii="Dax-Regular" w:hAnsi="Dax-Regular"/>
+          <w:lang w:val="es-419"/>
+        </w:rPr>
+        <w:t xml:space="preserve"> podemos conectar las otras dos carpetas ya que en esta carpeta mencionamos </w:t>
+      </w:r>
+      <w:r>
+        <w:rPr>
+          <w:rFonts w:ascii="Dax-Regular" w:hAnsi="Dax-Regular"/>
+          <w:b/>
+          <w:lang w:val="es-419"/>
+        </w:rPr>
+        <w:t>model.py</w:t>
+      </w:r>
+      <w:r>
+        <w:rPr>
+          <w:rFonts w:ascii="Dax-Regular" w:hAnsi="Dax-Regular"/>
+          <w:lang w:val="es-419"/>
+        </w:rPr>
+        <w:t xml:space="preserve"> para llamar las listas que creamos.</w:t>
+      </w:r>
+    </w:p>
+    <w:p>
+      <w:pPr>
+        <w:pStyle w:val="Prrafodelista"/>
         <w:numPr>
           <w:ilvl w:val="0"/>
           <w:numId w:val="1"/>
@@ -242,7 +456,44 @@
     </w:p>
     <w:p>
       <w:pPr>
-        <w:pStyle w:val="ListParagraph"/>
+        <w:pStyle w:val="Prrafodelista"/>
+        <w:numPr>
+          <w:ilvl w:val="0"/>
+          <w:numId w:val="3"/>
+        </w:numPr>
+        <w:jc w:val="both"/>
+        <w:rPr>
+          <w:rFonts w:ascii="Dax-Regular" w:hAnsi="Dax-Regular"/>
+          <w:lang w:val="es-419"/>
+        </w:rPr>
+      </w:pPr>
+      <w:r>
+        <w:rPr>
+          <w:rFonts w:ascii="Dax-Regular" w:hAnsi="Dax-Regular"/>
+          <w:lang w:val="es-419"/>
+        </w:rPr>
+        <w:t xml:space="preserve">Para crear una lista vacía usamos la función </w:t>
+      </w:r>
+      <w:proofErr w:type="spellStart"/>
+      <w:r>
+        <w:rPr>
+          <w:rFonts w:ascii="Dax-Regular" w:hAnsi="Dax-Regular"/>
+          <w:lang w:val="es-419"/>
+        </w:rPr>
+        <w:t>newlist</w:t>
+      </w:r>
+      <w:proofErr w:type="spellEnd"/>
+      <w:r>
+        <w:rPr>
+          <w:rFonts w:ascii="Dax-Regular" w:hAnsi="Dax-Regular"/>
+          <w:lang w:val="es-419"/>
+        </w:rPr>
+        <w:t xml:space="preserve"> dependiendo del tipo de estructura.</w:t>
+      </w:r>
+    </w:p>
+    <w:p>
+      <w:pPr>
+        <w:pStyle w:val="Prrafodelista"/>
         <w:numPr>
           <w:ilvl w:val="0"/>
           <w:numId w:val="1"/>
@@ -260,6 +511,7 @@
         </w:rPr>
         <w:t xml:space="preserve">¿Qué hace el parámetro </w:t>
       </w:r>
+      <w:proofErr w:type="spellStart"/>
       <w:r>
         <w:rPr>
           <w:rFonts w:ascii="Consolas" w:hAnsi="Consolas"/>
@@ -267,7 +519,37 @@
           <w:iCs/>
           <w:lang w:val="es-419"/>
         </w:rPr>
-        <w:t xml:space="preserve">cmpfunction=None </w:t>
+        <w:t>cmpfunction</w:t>
+      </w:r>
+      <w:proofErr w:type="spellEnd"/>
+      <w:r>
+        <w:rPr>
+          <w:rFonts w:ascii="Consolas" w:hAnsi="Consolas"/>
+          <w:b/>
+          <w:iCs/>
+          <w:lang w:val="es-419"/>
+        </w:rPr>
+        <w:t>=</w:t>
+      </w:r>
+      <w:proofErr w:type="spellStart"/>
+      <w:r>
+        <w:rPr>
+          <w:rFonts w:ascii="Consolas" w:hAnsi="Consolas"/>
+          <w:b/>
+          <w:iCs/>
+          <w:lang w:val="es-419"/>
+        </w:rPr>
+        <w:t>None</w:t>
+      </w:r>
+      <w:proofErr w:type="spellEnd"/>
+      <w:r>
+        <w:rPr>
+          <w:rFonts w:ascii="Consolas" w:hAnsi="Consolas"/>
+          <w:b/>
+          <w:iCs/>
+          <w:lang w:val="es-419"/>
+        </w:rPr>
+        <w:t xml:space="preserve"> </w:t>
       </w:r>
       <w:r>
         <w:rPr>
@@ -276,6 +558,8 @@
         </w:rPr>
         <w:t xml:space="preserve">en la función </w:t>
       </w:r>
+      <w:proofErr w:type="spellStart"/>
+      <w:proofErr w:type="gramStart"/>
       <w:r>
         <w:rPr>
           <w:rFonts w:ascii="Consolas" w:hAnsi="Consolas"/>
@@ -283,7 +567,27 @@
           <w:bCs/>
           <w:lang w:val="es-419"/>
         </w:rPr>
-        <w:t>newList()</w:t>
+        <w:t>newList</w:t>
+      </w:r>
+      <w:proofErr w:type="spellEnd"/>
+      <w:r>
+        <w:rPr>
+          <w:rFonts w:ascii="Consolas" w:hAnsi="Consolas"/>
+          <w:b/>
+          <w:bCs/>
+          <w:lang w:val="es-419"/>
+        </w:rPr>
+        <w:t>(</w:t>
+      </w:r>
+      <w:proofErr w:type="gramEnd"/>
+      <w:r>
+        <w:rPr>
+          <w:rFonts w:ascii="Consolas" w:hAnsi="Consolas"/>
+          <w:b/>
+          <w:bCs/>
+          <w:lang w:val="es-419"/>
+        </w:rPr>
+        <w:t>)</w:t>
       </w:r>
       <w:r>
         <w:rPr>
@@ -295,7 +599,28 @@
     </w:p>
     <w:p>
       <w:pPr>
-        <w:pStyle w:val="ListParagraph"/>
+        <w:pStyle w:val="Prrafodelista"/>
+        <w:numPr>
+          <w:ilvl w:val="0"/>
+          <w:numId w:val="3"/>
+        </w:numPr>
+        <w:jc w:val="both"/>
+        <w:rPr>
+          <w:rFonts w:ascii="Dax-Regular" w:hAnsi="Dax-Regular"/>
+          <w:lang w:val="es-419"/>
+        </w:rPr>
+      </w:pPr>
+      <w:r>
+        <w:rPr>
+          <w:rFonts w:ascii="Dax-Regular" w:hAnsi="Dax-Regular"/>
+          <w:lang w:val="es-419"/>
+        </w:rPr>
+        <w:t>Compara los elementos de la lista. Si es NONE en la función key significa que si hay una función de comparación.</w:t>
+      </w:r>
+    </w:p>
+    <w:p>
+      <w:pPr>
+        <w:pStyle w:val="Prrafodelista"/>
         <w:numPr>
           <w:ilvl w:val="0"/>
           <w:numId w:val="1"/>
@@ -311,8 +636,26 @@
           <w:rFonts w:ascii="Dax-Regular" w:hAnsi="Dax-Regular"/>
           <w:lang w:val="es-419"/>
         </w:rPr>
-        <w:t xml:space="preserve">¿Qué hace la funció </w:t>
-      </w:r>
+        <w:t xml:space="preserve">¿Qué hace la </w:t>
+      </w:r>
+      <w:proofErr w:type="spellStart"/>
+      <w:r>
+        <w:rPr>
+          <w:rFonts w:ascii="Dax-Regular" w:hAnsi="Dax-Regular"/>
+          <w:lang w:val="es-419"/>
+        </w:rPr>
+        <w:t>funció</w:t>
+      </w:r>
+      <w:proofErr w:type="spellEnd"/>
+      <w:r>
+        <w:rPr>
+          <w:rFonts w:ascii="Dax-Regular" w:hAnsi="Dax-Regular"/>
+          <w:lang w:val="es-419"/>
+        </w:rPr>
+        <w:t xml:space="preserve"> </w:t>
+      </w:r>
+      <w:proofErr w:type="spellStart"/>
+      <w:proofErr w:type="gramStart"/>
       <w:r>
         <w:rPr>
           <w:rFonts w:ascii="Consolas" w:hAnsi="Consolas"/>
@@ -320,7 +663,27 @@
           <w:iCs/>
           <w:lang w:val="es-419"/>
         </w:rPr>
-        <w:t>addLast()</w:t>
+        <w:t>addLast</w:t>
+      </w:r>
+      <w:proofErr w:type="spellEnd"/>
+      <w:r>
+        <w:rPr>
+          <w:rFonts w:ascii="Consolas" w:hAnsi="Consolas"/>
+          <w:b/>
+          <w:iCs/>
+          <w:lang w:val="es-419"/>
+        </w:rPr>
+        <w:t>(</w:t>
+      </w:r>
+      <w:proofErr w:type="gramEnd"/>
+      <w:r>
+        <w:rPr>
+          <w:rFonts w:ascii="Consolas" w:hAnsi="Consolas"/>
+          <w:b/>
+          <w:iCs/>
+          <w:lang w:val="es-419"/>
+        </w:rPr>
+        <w:t>)</w:t>
       </w:r>
       <w:r>
         <w:rPr>
@@ -332,7 +695,28 @@
     </w:p>
     <w:p>
       <w:pPr>
-        <w:pStyle w:val="ListParagraph"/>
+        <w:pStyle w:val="Prrafodelista"/>
+        <w:numPr>
+          <w:ilvl w:val="0"/>
+          <w:numId w:val="2"/>
+        </w:numPr>
+        <w:jc w:val="both"/>
+        <w:rPr>
+          <w:rFonts w:ascii="Dax-Regular" w:hAnsi="Dax-Regular"/>
+          <w:lang w:val="es-419"/>
+        </w:rPr>
+      </w:pPr>
+      <w:r>
+        <w:rPr>
+          <w:rFonts w:ascii="Dax-Regular" w:hAnsi="Dax-Regular"/>
+          <w:lang w:val="es-419"/>
+        </w:rPr>
+        <w:t>Agregar un elemento en la última posición de la casilla</w:t>
+      </w:r>
+    </w:p>
+    <w:p>
+      <w:pPr>
+        <w:pStyle w:val="Prrafodelista"/>
         <w:numPr>
           <w:ilvl w:val="0"/>
           <w:numId w:val="1"/>
@@ -350,6 +734,8 @@
         </w:rPr>
         <w:t xml:space="preserve">¿Qué hace la función </w:t>
       </w:r>
+      <w:proofErr w:type="spellStart"/>
+      <w:proofErr w:type="gramStart"/>
       <w:r>
         <w:rPr>
           <w:rFonts w:ascii="Consolas" w:hAnsi="Consolas"/>
@@ -357,7 +743,27 @@
           <w:iCs/>
           <w:lang w:val="es-419"/>
         </w:rPr>
-        <w:t>getElement()</w:t>
+        <w:t>getElement</w:t>
+      </w:r>
+      <w:proofErr w:type="spellEnd"/>
+      <w:r>
+        <w:rPr>
+          <w:rFonts w:ascii="Consolas" w:hAnsi="Consolas"/>
+          <w:b/>
+          <w:iCs/>
+          <w:lang w:val="es-419"/>
+        </w:rPr>
+        <w:t>(</w:t>
+      </w:r>
+      <w:proofErr w:type="gramEnd"/>
+      <w:r>
+        <w:rPr>
+          <w:rFonts w:ascii="Consolas" w:hAnsi="Consolas"/>
+          <w:b/>
+          <w:iCs/>
+          <w:lang w:val="es-419"/>
+        </w:rPr>
+        <w:t>)</w:t>
       </w:r>
       <w:r>
         <w:rPr>
@@ -369,7 +775,28 @@
     </w:p>
     <w:p>
       <w:pPr>
-        <w:pStyle w:val="ListParagraph"/>
+        <w:pStyle w:val="Prrafodelista"/>
+        <w:numPr>
+          <w:ilvl w:val="0"/>
+          <w:numId w:val="2"/>
+        </w:numPr>
+        <w:jc w:val="both"/>
+        <w:rPr>
+          <w:rFonts w:ascii="Dax-Regular" w:hAnsi="Dax-Regular"/>
+          <w:lang w:val="es-419"/>
+        </w:rPr>
+      </w:pPr>
+      <w:r>
+        <w:rPr>
+          <w:rFonts w:ascii="Dax-Regular" w:hAnsi="Dax-Regular"/>
+          <w:lang w:val="es-419"/>
+        </w:rPr>
+        <w:t>Encontrar el elemento de la posición colocada en la lista</w:t>
+      </w:r>
+    </w:p>
+    <w:p>
+      <w:pPr>
+        <w:pStyle w:val="Prrafodelista"/>
         <w:numPr>
           <w:ilvl w:val="0"/>
           <w:numId w:val="1"/>
@@ -387,6 +814,8 @@
         </w:rPr>
         <w:t xml:space="preserve">¿Qué hace la función </w:t>
       </w:r>
+      <w:proofErr w:type="spellStart"/>
+      <w:proofErr w:type="gramStart"/>
       <w:r>
         <w:rPr>
           <w:rFonts w:ascii="Consolas" w:hAnsi="Consolas"/>
@@ -394,7 +823,27 @@
           <w:iCs/>
           <w:lang w:val="es-419"/>
         </w:rPr>
-        <w:t>subList()</w:t>
+        <w:t>subList</w:t>
+      </w:r>
+      <w:proofErr w:type="spellEnd"/>
+      <w:r>
+        <w:rPr>
+          <w:rFonts w:ascii="Consolas" w:hAnsi="Consolas"/>
+          <w:b/>
+          <w:iCs/>
+          <w:lang w:val="es-419"/>
+        </w:rPr>
+        <w:t>(</w:t>
+      </w:r>
+      <w:proofErr w:type="gramEnd"/>
+      <w:r>
+        <w:rPr>
+          <w:rFonts w:ascii="Consolas" w:hAnsi="Consolas"/>
+          <w:b/>
+          <w:iCs/>
+          <w:lang w:val="es-419"/>
+        </w:rPr>
+        <w:t>)</w:t>
       </w:r>
       <w:r>
         <w:rPr>
@@ -406,7 +855,57 @@
     </w:p>
     <w:p>
       <w:pPr>
-        <w:pStyle w:val="ListParagraph"/>
+        <w:pStyle w:val="Prrafodelista"/>
+        <w:numPr>
+          <w:ilvl w:val="0"/>
+          <w:numId w:val="2"/>
+        </w:numPr>
+        <w:jc w:val="both"/>
+        <w:rPr>
+          <w:rFonts w:ascii="Dax-Regular" w:hAnsi="Dax-Regular"/>
+          <w:lang w:val="es-419"/>
+        </w:rPr>
+      </w:pPr>
+      <w:r>
+        <w:rPr>
+          <w:rFonts w:ascii="Dax-Regular" w:hAnsi="Dax-Regular"/>
+          <w:lang w:val="es-419"/>
+        </w:rPr>
+        <w:t xml:space="preserve">Crear una lista nueva a partir de la posición y </w:t>
+      </w:r>
+      <w:r>
+        <w:rPr>
+          <w:rFonts w:ascii="Dax-Regular" w:hAnsi="Dax-Regular"/>
+          <w:lang w:val="es-419"/>
+        </w:rPr>
+        <w:t>número</w:t>
+      </w:r>
+      <w:r>
+        <w:rPr>
+          <w:rFonts w:ascii="Dax-Regular" w:hAnsi="Dax-Regular"/>
+          <w:lang w:val="es-419"/>
+        </w:rPr>
+        <w:t xml:space="preserve"> de el</w:t>
+      </w:r>
+      <w:r>
+        <w:rPr>
+          <w:rFonts w:ascii="Dax-Regular" w:hAnsi="Dax-Regular"/>
+          <w:lang w:val="es-419"/>
+        </w:rPr>
+        <w:t xml:space="preserve">ementos </w:t>
+      </w:r>
+      <w:r>
+        <w:rPr>
+          <w:rFonts w:ascii="Dax-Regular" w:hAnsi="Dax-Regular"/>
+          <w:lang w:val="es-419"/>
+        </w:rPr>
+        <w:tab/>
+        <w:t>de una lista seleccionada.</w:t>
+      </w:r>
+    </w:p>
+    <w:p>
+      <w:pPr>
+        <w:pStyle w:val="Prrafodelista"/>
         <w:numPr>
           <w:ilvl w:val="0"/>
           <w:numId w:val="1"/>
@@ -475,8 +974,344 @@
 </file>
 
 <file path=word/numbering.xml><?xml version="1.0" encoding="utf-8"?>
-<w:numbering xmlns:wpc="http://schemas.microsoft.com/office/word/2010/wordprocessingCanvas" xmlns:cx="http://schemas.microsoft.com/office/drawing/2014/chartex" xmlns:cx1="http://schemas.microsoft.com/office/drawing/2015/9/8/chartex" xmlns:cx2="http://schemas.microsoft.com/office/drawing/2015/10/21/chartex" xmlns:cx3="http://schemas.microsoft.com/office/drawing/2016/5/9/chartex" xmlns:cx4="http://schemas.microsoft.com/office/drawing/2016/5/10/chartex" xmlns:cx5="http://schemas.microsoft.com/office/drawing/2016/5/11/chartex" xmlns:cx6="http://schemas.microsoft.com/office/drawing/2016/5/12/chartex" xmlns:cx7="http://schemas.microsoft.com/office/drawing/2016/5/13/chartex" xmlns:cx8="http://schemas.microsoft.com/office/drawing/2016/5/14/chartex" xmlns:mc="http://schemas.openxmlformats.org/markup-compatibility/2006" xmlns:aink="http://schemas.microsoft.com/office/drawing/2016/ink" xmlns:am3d="http://schemas.microsoft.com/office/drawing/2017/model3d" xmlns:o="urn:schemas-microsoft-com:office:office" xmlns:r="http://schemas.openxmlformats.org/officeDocument/2006/relationships" xmlns:m="http://schemas.openxmlformats.org/officeDocument/2006/math" xmlns:v="urn:schemas-microsoft-com:vml" xmlns:wp14="http://schemas.microsoft.com/office/word/2010/wordprocessingDrawing" xmlns:wp="http://schemas.openxmlformats.org/drawingml/2006/wordprocessingDrawing" xmlns:w10="urn:schemas-microsoft-com:office:word" xmlns:w="http://schemas.openxmlformats.org/wordprocessingml/2006/main" xmlns:w14="http://schemas.microsoft.com/office/word/2010/wordml" xmlns:w15="http://schemas.microsoft.com/office/word/2012/wordml" xmlns:w16cex="http://schemas.microsoft.com/office/word/2018/wordml/cex" xmlns:w16cid="http://schemas.microsoft.com/office/word/2016/wordml/cid" xmlns:w16="http://schemas.microsoft.com/office/word/2018/wordml" xmlns:w16se="http://schemas.microsoft.com/office/word/2015/wordml/symex" xmlns:wpg="http://schemas.microsoft.com/office/word/2010/wordprocessingGroup" xmlns:wpi="http://schemas.microsoft.com/office/word/2010/wordprocessingInk" xmlns:wne="http://schemas.microsoft.com/office/word/2006/wordml" xmlns:wps="http://schemas.microsoft.com/office/word/2010/wordprocessingShape" mc:Ignorable="w14 w15 w16se w16cid w16 w16cex wp14">
+<w:numbering xmlns:wpc="http://schemas.microsoft.com/office/word/2010/wordprocessingCanvas" xmlns:cx="http://schemas.microsoft.com/office/drawing/2014/chartex" xmlns:cx1="http://schemas.microsoft.com/office/drawing/2015/9/8/chartex" xmlns:cx2="http://schemas.microsoft.com/office/drawing/2015/10/21/chartex" xmlns:cx3="http://schemas.microsoft.com/office/drawing/2016/5/9/chartex" xmlns:cx4="http://schemas.microsoft.com/office/drawing/2016/5/10/chartex" xmlns:cx5="http://schemas.microsoft.com/office/drawing/2016/5/11/chartex" xmlns:cx6="http://schemas.microsoft.com/office/drawing/2016/5/12/chartex" xmlns:cx7="http://schemas.microsoft.com/office/drawing/2016/5/13/chartex" xmlns:cx8="http://schemas.microsoft.com/office/drawing/2016/5/14/chartex" xmlns:mc="http://schemas.openxmlformats.org/markup-compatibility/2006" xmlns:aink="http://schemas.microsoft.com/office/drawing/2016/ink" xmlns:am3d="http://schemas.microsoft.com/office/drawing/2017/model3d" xmlns:o="urn:schemas-microsoft-com:office:office" xmlns:r="http://schemas.openxmlformats.org/officeDocument/2006/relationships" xmlns:m="http://schemas.openxmlformats.org/officeDocument/2006/math" xmlns:v="urn:schemas-microsoft-com:vml" xmlns:wp14="http://schemas.microsoft.com/office/word/2010/wordprocessingDrawing" xmlns:wp="http://schemas.openxmlformats.org/drawingml/2006/wordprocessingDrawing" xmlns:w10="urn:schemas-microsoft-com:office:word" xmlns:w="http://schemas.openxmlformats.org/wordprocessingml/2006/main" xmlns:w14="http://schemas.microsoft.com/office/word/2010/wordml" xmlns:w15="http://schemas.microsoft.com/office/word/2012/wordml" xmlns:w16cid="http://schemas.microsoft.com/office/word/2016/wordml/cid" xmlns:w16se="http://schemas.microsoft.com/office/word/2015/wordml/symex" xmlns:wpg="http://schemas.microsoft.com/office/word/2010/wordprocessingGroup" xmlns:wpi="http://schemas.microsoft.com/office/word/2010/wordprocessingInk" xmlns:wne="http://schemas.microsoft.com/office/word/2006/wordml" xmlns:wps="http://schemas.microsoft.com/office/word/2010/wordprocessingShape" mc:Ignorable="w14 w15 w16se w16cid wp14">
   <w:abstractNum w:abstractNumId="0" w15:restartNumberingAfterBreak="0">
+    <w:nsid w:val="0BE038EE"/>
+    <w:multiLevelType w:val="hybridMultilevel"/>
+    <w:tmpl w:val="C7021CB4"/>
+    <w:lvl w:ilvl="0" w:tplc="9FDA15B2">
+      <w:numFmt w:val="bullet"/>
+      <w:lvlText w:val="-"/>
+      <w:lvlJc w:val="left"/>
+      <w:pPr>
+        <w:ind w:left="720" w:hanging="360"/>
+      </w:pPr>
+      <w:rPr>
+        <w:rFonts w:ascii="Dax-Regular" w:eastAsiaTheme="minorEastAsia" w:hAnsi="Dax-Regular" w:cstheme="minorBidi" w:hint="default"/>
+      </w:rPr>
+    </w:lvl>
+    <w:lvl w:ilvl="1" w:tplc="240A0003" w:tentative="1">
+      <w:start w:val="1"/>
+      <w:numFmt w:val="bullet"/>
+      <w:lvlText w:val="o"/>
+      <w:lvlJc w:val="left"/>
+      <w:pPr>
+        <w:ind w:left="1440" w:hanging="360"/>
+      </w:pPr>
+      <w:rPr>
+        <w:rFonts w:ascii="Courier New" w:hAnsi="Courier New" w:cs="Courier New" w:hint="default"/>
+      </w:rPr>
+    </w:lvl>
+    <w:lvl w:ilvl="2" w:tplc="240A0005" w:tentative="1">
+      <w:start w:val="1"/>
+      <w:numFmt w:val="bullet"/>
+      <w:lvlText w:val=""/>
+      <w:lvlJc w:val="left"/>
+      <w:pPr>
+        <w:ind w:left="2160" w:hanging="360"/>
+      </w:pPr>
+      <w:rPr>
+        <w:rFonts w:ascii="Wingdings" w:hAnsi="Wingdings" w:hint="default"/>
+      </w:rPr>
+    </w:lvl>
+    <w:lvl w:ilvl="3" w:tplc="240A0001" w:tentative="1">
+      <w:start w:val="1"/>
+      <w:numFmt w:val="bullet"/>
+      <w:lvlText w:val=""/>
+      <w:lvlJc w:val="left"/>
+      <w:pPr>
+        <w:ind w:left="2880" w:hanging="360"/>
+      </w:pPr>
+      <w:rPr>
+        <w:rFonts w:ascii="Symbol" w:hAnsi="Symbol" w:hint="default"/>
+      </w:rPr>
+    </w:lvl>
+    <w:lvl w:ilvl="4" w:tplc="240A0003" w:tentative="1">
+      <w:start w:val="1"/>
+      <w:numFmt w:val="bullet"/>
+      <w:lvlText w:val="o"/>
+      <w:lvlJc w:val="left"/>
+      <w:pPr>
+        <w:ind w:left="3600" w:hanging="360"/>
+      </w:pPr>
+      <w:rPr>
+        <w:rFonts w:ascii="Courier New" w:hAnsi="Courier New" w:cs="Courier New" w:hint="default"/>
+      </w:rPr>
+    </w:lvl>
+    <w:lvl w:ilvl="5" w:tplc="240A0005" w:tentative="1">
+      <w:start w:val="1"/>
+      <w:numFmt w:val="bullet"/>
+      <w:lvlText w:val=""/>
+      <w:lvlJc w:val="left"/>
+      <w:pPr>
+        <w:ind w:left="4320" w:hanging="360"/>
+      </w:pPr>
+      <w:rPr>
+        <w:rFonts w:ascii="Wingdings" w:hAnsi="Wingdings" w:hint="default"/>
+      </w:rPr>
+    </w:lvl>
+    <w:lvl w:ilvl="6" w:tplc="240A0001" w:tentative="1">
+      <w:start w:val="1"/>
+      <w:numFmt w:val="bullet"/>
+      <w:lvlText w:val=""/>
+      <w:lvlJc w:val="left"/>
+      <w:pPr>
+        <w:ind w:left="5040" w:hanging="360"/>
+      </w:pPr>
+      <w:rPr>
+        <w:rFonts w:ascii="Symbol" w:hAnsi="Symbol" w:hint="default"/>
+      </w:rPr>
+    </w:lvl>
+    <w:lvl w:ilvl="7" w:tplc="240A0003" w:tentative="1">
+      <w:start w:val="1"/>
+      <w:numFmt w:val="bullet"/>
+      <w:lvlText w:val="o"/>
+      <w:lvlJc w:val="left"/>
+      <w:pPr>
+        <w:ind w:left="5760" w:hanging="360"/>
+      </w:pPr>
+      <w:rPr>
+        <w:rFonts w:ascii="Courier New" w:hAnsi="Courier New" w:cs="Courier New" w:hint="default"/>
+      </w:rPr>
+    </w:lvl>
+    <w:lvl w:ilvl="8" w:tplc="240A0005" w:tentative="1">
+      <w:start w:val="1"/>
+      <w:numFmt w:val="bullet"/>
+      <w:lvlText w:val=""/>
+      <w:lvlJc w:val="left"/>
+      <w:pPr>
+        <w:ind w:left="6480" w:hanging="360"/>
+      </w:pPr>
+      <w:rPr>
+        <w:rFonts w:ascii="Wingdings" w:hAnsi="Wingdings" w:hint="default"/>
+      </w:rPr>
+    </w:lvl>
+  </w:abstractNum>
+  <w:abstractNum w:abstractNumId="1" w15:restartNumberingAfterBreak="0">
+    <w:nsid w:val="41290CB1"/>
+    <w:multiLevelType w:val="hybridMultilevel"/>
+    <w:tmpl w:val="ECB466B6"/>
+    <w:lvl w:ilvl="0" w:tplc="7E9A680C">
+      <w:numFmt w:val="bullet"/>
+      <w:lvlText w:val="-"/>
+      <w:lvlJc w:val="left"/>
+      <w:pPr>
+        <w:ind w:left="720" w:hanging="360"/>
+      </w:pPr>
+      <w:rPr>
+        <w:rFonts w:ascii="Dax-Regular" w:eastAsiaTheme="minorEastAsia" w:hAnsi="Dax-Regular" w:cstheme="minorBidi" w:hint="default"/>
+      </w:rPr>
+    </w:lvl>
+    <w:lvl w:ilvl="1" w:tplc="240A0003" w:tentative="1">
+      <w:start w:val="1"/>
+      <w:numFmt w:val="bullet"/>
+      <w:lvlText w:val="o"/>
+      <w:lvlJc w:val="left"/>
+      <w:pPr>
+        <w:ind w:left="1440" w:hanging="360"/>
+      </w:pPr>
+      <w:rPr>
+        <w:rFonts w:ascii="Courier New" w:hAnsi="Courier New" w:cs="Courier New" w:hint="default"/>
+      </w:rPr>
+    </w:lvl>
+    <w:lvl w:ilvl="2" w:tplc="240A0005" w:tentative="1">
+      <w:start w:val="1"/>
+      <w:numFmt w:val="bullet"/>
+      <w:lvlText w:val=""/>
+      <w:lvlJc w:val="left"/>
+      <w:pPr>
+        <w:ind w:left="2160" w:hanging="360"/>
+      </w:pPr>
+      <w:rPr>
+        <w:rFonts w:ascii="Wingdings" w:hAnsi="Wingdings" w:hint="default"/>
+      </w:rPr>
+    </w:lvl>
+    <w:lvl w:ilvl="3" w:tplc="240A0001" w:tentative="1">
+      <w:start w:val="1"/>
+      <w:numFmt w:val="bullet"/>
+      <w:lvlText w:val=""/>
+      <w:lvlJc w:val="left"/>
+      <w:pPr>
+        <w:ind w:left="2880" w:hanging="360"/>
+      </w:pPr>
+      <w:rPr>
+        <w:rFonts w:ascii="Symbol" w:hAnsi="Symbol" w:hint="default"/>
+      </w:rPr>
+    </w:lvl>
+    <w:lvl w:ilvl="4" w:tplc="240A0003" w:tentative="1">
+      <w:start w:val="1"/>
+      <w:numFmt w:val="bullet"/>
+      <w:lvlText w:val="o"/>
+      <w:lvlJc w:val="left"/>
+      <w:pPr>
+        <w:ind w:left="3600" w:hanging="360"/>
+      </w:pPr>
+      <w:rPr>
+        <w:rFonts w:ascii="Courier New" w:hAnsi="Courier New" w:cs="Courier New" w:hint="default"/>
+      </w:rPr>
+    </w:lvl>
+    <w:lvl w:ilvl="5" w:tplc="240A0005" w:tentative="1">
+      <w:start w:val="1"/>
+      <w:numFmt w:val="bullet"/>
+      <w:lvlText w:val=""/>
+      <w:lvlJc w:val="left"/>
+      <w:pPr>
+        <w:ind w:left="4320" w:hanging="360"/>
+      </w:pPr>
+      <w:rPr>
+        <w:rFonts w:ascii="Wingdings" w:hAnsi="Wingdings" w:hint="default"/>
+      </w:rPr>
+    </w:lvl>
+    <w:lvl w:ilvl="6" w:tplc="240A0001" w:tentative="1">
+      <w:start w:val="1"/>
+      <w:numFmt w:val="bullet"/>
+      <w:lvlText w:val=""/>
+      <w:lvlJc w:val="left"/>
+      <w:pPr>
+        <w:ind w:left="5040" w:hanging="360"/>
+      </w:pPr>
+      <w:rPr>
+        <w:rFonts w:ascii="Symbol" w:hAnsi="Symbol" w:hint="default"/>
+      </w:rPr>
+    </w:lvl>
+    <w:lvl w:ilvl="7" w:tplc="240A0003" w:tentative="1">
+      <w:start w:val="1"/>
+      <w:numFmt w:val="bullet"/>
+      <w:lvlText w:val="o"/>
+      <w:lvlJc w:val="left"/>
+      <w:pPr>
+        <w:ind w:left="5760" w:hanging="360"/>
+      </w:pPr>
+      <w:rPr>
+        <w:rFonts w:ascii="Courier New" w:hAnsi="Courier New" w:cs="Courier New" w:hint="default"/>
+      </w:rPr>
+    </w:lvl>
+    <w:lvl w:ilvl="8" w:tplc="240A0005" w:tentative="1">
+      <w:start w:val="1"/>
+      <w:numFmt w:val="bullet"/>
+      <w:lvlText w:val=""/>
+      <w:lvlJc w:val="left"/>
+      <w:pPr>
+        <w:ind w:left="6480" w:hanging="360"/>
+      </w:pPr>
+      <w:rPr>
+        <w:rFonts w:ascii="Wingdings" w:hAnsi="Wingdings" w:hint="default"/>
+      </w:rPr>
+    </w:lvl>
+  </w:abstractNum>
+  <w:abstractNum w:abstractNumId="2" w15:restartNumberingAfterBreak="0">
+    <w:nsid w:val="4446073F"/>
+    <w:multiLevelType w:val="hybridMultilevel"/>
+    <w:tmpl w:val="83A6E07C"/>
+    <w:lvl w:ilvl="0" w:tplc="A40E455E">
+      <w:numFmt w:val="bullet"/>
+      <w:lvlText w:val="-"/>
+      <w:lvlJc w:val="left"/>
+      <w:pPr>
+        <w:ind w:left="720" w:hanging="360"/>
+      </w:pPr>
+      <w:rPr>
+        <w:rFonts w:ascii="Calibri" w:eastAsiaTheme="minorEastAsia" w:hAnsi="Calibri" w:cs="Calibri" w:hint="default"/>
+      </w:rPr>
+    </w:lvl>
+    <w:lvl w:ilvl="1" w:tplc="240A0003" w:tentative="1">
+      <w:start w:val="1"/>
+      <w:numFmt w:val="bullet"/>
+      <w:lvlText w:val="o"/>
+      <w:lvlJc w:val="left"/>
+      <w:pPr>
+        <w:ind w:left="1440" w:hanging="360"/>
+      </w:pPr>
+      <w:rPr>
+        <w:rFonts w:ascii="Courier New" w:hAnsi="Courier New" w:cs="Courier New" w:hint="default"/>
+      </w:rPr>
+    </w:lvl>
+    <w:lvl w:ilvl="2" w:tplc="240A0005" w:tentative="1">
+      <w:start w:val="1"/>
+      <w:numFmt w:val="bullet"/>
+      <w:lvlText w:val=""/>
+      <w:lvlJc w:val="left"/>
+      <w:pPr>
+        <w:ind w:left="2160" w:hanging="360"/>
+      </w:pPr>
+      <w:rPr>
+        <w:rFonts w:ascii="Wingdings" w:hAnsi="Wingdings" w:hint="default"/>
+      </w:rPr>
+    </w:lvl>
+    <w:lvl w:ilvl="3" w:tplc="240A0001" w:tentative="1">
+      <w:start w:val="1"/>
+      <w:numFmt w:val="bullet"/>
+      <w:lvlText w:val=""/>
+      <w:lvlJc w:val="left"/>
+      <w:pPr>
+        <w:ind w:left="2880" w:hanging="360"/>
+      </w:pPr>
+      <w:rPr>
+        <w:rFonts w:ascii="Symbol" w:hAnsi="Symbol" w:hint="default"/>
+      </w:rPr>
+    </w:lvl>
+    <w:lvl w:ilvl="4" w:tplc="240A0003" w:tentative="1">
+      <w:start w:val="1"/>
+      <w:numFmt w:val="bullet"/>
+      <w:lvlText w:val="o"/>
+      <w:lvlJc w:val="left"/>
+      <w:pPr>
+        <w:ind w:left="3600" w:hanging="360"/>
+      </w:pPr>
+      <w:rPr>
+        <w:rFonts w:ascii="Courier New" w:hAnsi="Courier New" w:cs="Courier New" w:hint="default"/>
+      </w:rPr>
+    </w:lvl>
+    <w:lvl w:ilvl="5" w:tplc="240A0005" w:tentative="1">
+      <w:start w:val="1"/>
+      <w:numFmt w:val="bullet"/>
+      <w:lvlText w:val=""/>
+      <w:lvlJc w:val="left"/>
+      <w:pPr>
+        <w:ind w:left="4320" w:hanging="360"/>
+      </w:pPr>
+      <w:rPr>
+        <w:rFonts w:ascii="Wingdings" w:hAnsi="Wingdings" w:hint="default"/>
+      </w:rPr>
+    </w:lvl>
+    <w:lvl w:ilvl="6" w:tplc="240A0001" w:tentative="1">
+      <w:start w:val="1"/>
+      <w:numFmt w:val="bullet"/>
+      <w:lvlText w:val=""/>
+      <w:lvlJc w:val="left"/>
+      <w:pPr>
+        <w:ind w:left="5040" w:hanging="360"/>
+      </w:pPr>
+      <w:rPr>
+        <w:rFonts w:ascii="Symbol" w:hAnsi="Symbol" w:hint="default"/>
+      </w:rPr>
+    </w:lvl>
+    <w:lvl w:ilvl="7" w:tplc="240A0003" w:tentative="1">
+      <w:start w:val="1"/>
+      <w:numFmt w:val="bullet"/>
+      <w:lvlText w:val="o"/>
+      <w:lvlJc w:val="left"/>
+      <w:pPr>
+        <w:ind w:left="5760" w:hanging="360"/>
+      </w:pPr>
+      <w:rPr>
+        <w:rFonts w:ascii="Courier New" w:hAnsi="Courier New" w:cs="Courier New" w:hint="default"/>
+      </w:rPr>
+    </w:lvl>
+    <w:lvl w:ilvl="8" w:tplc="240A0005" w:tentative="1">
+      <w:start w:val="1"/>
+      <w:numFmt w:val="bullet"/>
+      <w:lvlText w:val=""/>
+      <w:lvlJc w:val="left"/>
+      <w:pPr>
+        <w:ind w:left="6480" w:hanging="360"/>
+      </w:pPr>
+      <w:rPr>
+        <w:rFonts w:ascii="Wingdings" w:hAnsi="Wingdings" w:hint="default"/>
+      </w:rPr>
+    </w:lvl>
+  </w:abstractNum>
+  <w:abstractNum w:abstractNumId="3" w15:restartNumberingAfterBreak="0">
     <w:nsid w:val="446D4DDB"/>
     <w:multiLevelType w:val="multilevel"/>
     <w:tmpl w:val="0409001D"/>
@@ -589,14 +1424,138 @@
       </w:rPr>
     </w:lvl>
   </w:abstractNum>
+  <w:abstractNum w:abstractNumId="4" w15:restartNumberingAfterBreak="0">
+    <w:nsid w:val="55283816"/>
+    <w:multiLevelType w:val="hybridMultilevel"/>
+    <w:tmpl w:val="9FD66B00"/>
+    <w:lvl w:ilvl="0" w:tplc="F13407DA">
+      <w:numFmt w:val="bullet"/>
+      <w:lvlText w:val="-"/>
+      <w:lvlJc w:val="left"/>
+      <w:pPr>
+        <w:ind w:left="720" w:hanging="360"/>
+      </w:pPr>
+      <w:rPr>
+        <w:rFonts w:ascii="Dax-Regular" w:eastAsiaTheme="minorEastAsia" w:hAnsi="Dax-Regular" w:cstheme="minorBidi" w:hint="default"/>
+      </w:rPr>
+    </w:lvl>
+    <w:lvl w:ilvl="1" w:tplc="240A0003" w:tentative="1">
+      <w:start w:val="1"/>
+      <w:numFmt w:val="bullet"/>
+      <w:lvlText w:val="o"/>
+      <w:lvlJc w:val="left"/>
+      <w:pPr>
+        <w:ind w:left="1440" w:hanging="360"/>
+      </w:pPr>
+      <w:rPr>
+        <w:rFonts w:ascii="Courier New" w:hAnsi="Courier New" w:cs="Courier New" w:hint="default"/>
+      </w:rPr>
+    </w:lvl>
+    <w:lvl w:ilvl="2" w:tplc="240A0005" w:tentative="1">
+      <w:start w:val="1"/>
+      <w:numFmt w:val="bullet"/>
+      <w:lvlText w:val=""/>
+      <w:lvlJc w:val="left"/>
+      <w:pPr>
+        <w:ind w:left="2160" w:hanging="360"/>
+      </w:pPr>
+      <w:rPr>
+        <w:rFonts w:ascii="Wingdings" w:hAnsi="Wingdings" w:hint="default"/>
+      </w:rPr>
+    </w:lvl>
+    <w:lvl w:ilvl="3" w:tplc="240A0001" w:tentative="1">
+      <w:start w:val="1"/>
+      <w:numFmt w:val="bullet"/>
+      <w:lvlText w:val=""/>
+      <w:lvlJc w:val="left"/>
+      <w:pPr>
+        <w:ind w:left="2880" w:hanging="360"/>
+      </w:pPr>
+      <w:rPr>
+        <w:rFonts w:ascii="Symbol" w:hAnsi="Symbol" w:hint="default"/>
+      </w:rPr>
+    </w:lvl>
+    <w:lvl w:ilvl="4" w:tplc="240A0003" w:tentative="1">
+      <w:start w:val="1"/>
+      <w:numFmt w:val="bullet"/>
+      <w:lvlText w:val="o"/>
+      <w:lvlJc w:val="left"/>
+      <w:pPr>
+        <w:ind w:left="3600" w:hanging="360"/>
+      </w:pPr>
+      <w:rPr>
+        <w:rFonts w:ascii="Courier New" w:hAnsi="Courier New" w:cs="Courier New" w:hint="default"/>
+      </w:rPr>
+    </w:lvl>
+    <w:lvl w:ilvl="5" w:tplc="240A0005" w:tentative="1">
+      <w:start w:val="1"/>
+      <w:numFmt w:val="bullet"/>
+      <w:lvlText w:val=""/>
+      <w:lvlJc w:val="left"/>
+      <w:pPr>
+        <w:ind w:left="4320" w:hanging="360"/>
+      </w:pPr>
+      <w:rPr>
+        <w:rFonts w:ascii="Wingdings" w:hAnsi="Wingdings" w:hint="default"/>
+      </w:rPr>
+    </w:lvl>
+    <w:lvl w:ilvl="6" w:tplc="240A0001" w:tentative="1">
+      <w:start w:val="1"/>
+      <w:numFmt w:val="bullet"/>
+      <w:lvlText w:val=""/>
+      <w:lvlJc w:val="left"/>
+      <w:pPr>
+        <w:ind w:left="5040" w:hanging="360"/>
+      </w:pPr>
+      <w:rPr>
+        <w:rFonts w:ascii="Symbol" w:hAnsi="Symbol" w:hint="default"/>
+      </w:rPr>
+    </w:lvl>
+    <w:lvl w:ilvl="7" w:tplc="240A0003" w:tentative="1">
+      <w:start w:val="1"/>
+      <w:numFmt w:val="bullet"/>
+      <w:lvlText w:val="o"/>
+      <w:lvlJc w:val="left"/>
+      <w:pPr>
+        <w:ind w:left="5760" w:hanging="360"/>
+      </w:pPr>
+      <w:rPr>
+        <w:rFonts w:ascii="Courier New" w:hAnsi="Courier New" w:cs="Courier New" w:hint="default"/>
+      </w:rPr>
+    </w:lvl>
+    <w:lvl w:ilvl="8" w:tplc="240A0005" w:tentative="1">
+      <w:start w:val="1"/>
+      <w:numFmt w:val="bullet"/>
+      <w:lvlText w:val=""/>
+      <w:lvlJc w:val="left"/>
+      <w:pPr>
+        <w:ind w:left="6480" w:hanging="360"/>
+      </w:pPr>
+      <w:rPr>
+        <w:rFonts w:ascii="Wingdings" w:hAnsi="Wingdings" w:hint="default"/>
+      </w:rPr>
+    </w:lvl>
+  </w:abstractNum>
   <w:num w:numId="1">
+    <w:abstractNumId w:val="3"/>
+  </w:num>
+  <w:num w:numId="2">
     <w:abstractNumId w:val="0"/>
+  </w:num>
+  <w:num w:numId="3">
+    <w:abstractNumId w:val="1"/>
+  </w:num>
+  <w:num w:numId="4">
+    <w:abstractNumId w:val="4"/>
+  </w:num>
+  <w:num w:numId="5">
+    <w:abstractNumId w:val="2"/>
   </w:num>
 </w:numbering>
 </file>
 
 <file path=word/styles.xml><?xml version="1.0" encoding="utf-8"?>
-<w:styles xmlns:mc="http://schemas.openxmlformats.org/markup-compatibility/2006" xmlns:r="http://schemas.openxmlformats.org/officeDocument/2006/relationships" xmlns:w="http://schemas.openxmlformats.org/wordprocessingml/2006/main" xmlns:w14="http://schemas.microsoft.com/office/word/2010/wordml" xmlns:w15="http://schemas.microsoft.com/office/word/2012/wordml" xmlns:w16cex="http://schemas.microsoft.com/office/word/2018/wordml/cex" xmlns:w16cid="http://schemas.microsoft.com/office/word/2016/wordml/cid" xmlns:w16="http://schemas.microsoft.com/office/word/2018/wordml" xmlns:w16se="http://schemas.microsoft.com/office/word/2015/wordml/symex" mc:Ignorable="w14 w15 w16se w16cid w16 w16cex">
+<w:styles xmlns:mc="http://schemas.openxmlformats.org/markup-compatibility/2006" xmlns:r="http://schemas.openxmlformats.org/officeDocument/2006/relationships" xmlns:w="http://schemas.openxmlformats.org/wordprocessingml/2006/main" xmlns:w14="http://schemas.microsoft.com/office/word/2010/wordml" xmlns:w15="http://schemas.microsoft.com/office/word/2012/wordml" xmlns:w16cid="http://schemas.microsoft.com/office/word/2016/wordml/cid" xmlns:w16se="http://schemas.microsoft.com/office/word/2015/wordml/symex" mc:Ignorable="w14 w15 w16se w16cid">
   <w:docDefaults>
     <w:rPrDefault>
       <w:rPr>
@@ -612,7 +1571,7 @@
       </w:pPr>
     </w:pPrDefault>
   </w:docDefaults>
-  <w:latentStyles w:defLockedState="0" w:defUIPriority="99" w:defSemiHidden="0" w:defUnhideWhenUsed="0" w:defQFormat="0" w:count="376">
+  <w:latentStyles w:defLockedState="0" w:defUIPriority="99" w:defSemiHidden="0" w:defUnhideWhenUsed="0" w:defQFormat="0" w:count="375">
     <w:lsdException w:name="Normal" w:uiPriority="0" w:qFormat="1"/>
     <w:lsdException w:name="heading 1" w:uiPriority="9" w:qFormat="1"/>
     <w:lsdException w:name="heading 2" w:semiHidden="1" w:uiPriority="9" w:unhideWhenUsed="1" w:qFormat="1"/>
@@ -988,7 +1947,6 @@
     <w:lsdException w:name="Smart Hyperlink" w:semiHidden="1" w:unhideWhenUsed="1"/>
     <w:lsdException w:name="Hashtag" w:semiHidden="1" w:unhideWhenUsed="1"/>
     <w:lsdException w:name="Unresolved Mention" w:semiHidden="1" w:unhideWhenUsed="1"/>
-    <w:lsdException w:name="Smart Link" w:semiHidden="1" w:unhideWhenUsed="1"/>
   </w:latentStyles>
   <w:style w:type="paragraph" w:default="1" w:styleId="Normal">
     <w:name w:val="Normal"/>
@@ -997,13 +1955,13 @@
       <w:noProof/>
     </w:rPr>
   </w:style>
-  <w:style w:type="character" w:default="1" w:styleId="DefaultParagraphFont">
+  <w:style w:type="character" w:default="1" w:styleId="Fuentedeprrafopredeter">
     <w:name w:val="Default Paragraph Font"/>
     <w:uiPriority w:val="1"/>
     <w:semiHidden/>
     <w:unhideWhenUsed/>
   </w:style>
-  <w:style w:type="table" w:default="1" w:styleId="TableNormal">
+  <w:style w:type="table" w:default="1" w:styleId="Tablanormal">
     <w:name w:val="Normal Table"/>
     <w:uiPriority w:val="99"/>
     <w:semiHidden/>
@@ -1018,17 +1976,17 @@
       </w:tblCellMar>
     </w:tblPr>
   </w:style>
-  <w:style w:type="numbering" w:default="1" w:styleId="NoList">
+  <w:style w:type="numbering" w:default="1" w:styleId="Sinlista">
     <w:name w:val="No List"/>
     <w:uiPriority w:val="99"/>
     <w:semiHidden/>
     <w:unhideWhenUsed/>
   </w:style>
-  <w:style w:type="paragraph" w:styleId="Title">
+  <w:style w:type="paragraph" w:styleId="Ttulo">
     <w:name w:val="Title"/>
     <w:basedOn w:val="Normal"/>
     <w:next w:val="Normal"/>
-    <w:link w:val="TitleChar"/>
+    <w:link w:val="TtuloCar"/>
     <w:uiPriority w:val="10"/>
     <w:qFormat/>
     <w:rsid w:val="00BA3B38"/>
@@ -1044,10 +2002,10 @@
       <w:szCs w:val="56"/>
     </w:rPr>
   </w:style>
-  <w:style w:type="character" w:customStyle="1" w:styleId="TitleChar">
-    <w:name w:val="Title Char"/>
-    <w:basedOn w:val="DefaultParagraphFont"/>
-    <w:link w:val="Title"/>
+  <w:style w:type="character" w:customStyle="1" w:styleId="TtuloCar">
+    <w:name w:val="Título Car"/>
+    <w:basedOn w:val="Fuentedeprrafopredeter"/>
+    <w:link w:val="Ttulo"/>
     <w:uiPriority w:val="10"/>
     <w:rsid w:val="00BA3B38"/>
     <w:rPr>
@@ -1059,7 +2017,7 @@
       <w:szCs w:val="56"/>
     </w:rPr>
   </w:style>
-  <w:style w:type="paragraph" w:styleId="ListParagraph">
+  <w:style w:type="paragraph" w:styleId="Prrafodelista">
     <w:name w:val="List Paragraph"/>
     <w:basedOn w:val="Normal"/>
     <w:uiPriority w:val="34"/>

</xml_diff>